<commit_message>
INSERT PAISES DEL MERCOSUR CON ANEXO
</commit_message>
<xml_diff>
--- a/Base de TIF_LAB_3/TIF_Laboratorio_III.docx
+++ b/Base de TIF_LAB_3/TIF_Laboratorio_III.docx
@@ -1437,8 +1437,90 @@
         <w:pStyle w:val="Ttulo2"/>
       </w:pPr>
       <w:r>
+        <w:t>Carga de datos.</w:t>
+      </w:r>
+    </w:p>
+    <w:p>
+      <w:r>
+        <w:t>El texto editable se encuentra en Anexo</w:t>
+      </w:r>
+      <w:r>
+        <w:t xml:space="preserve"> </w:t>
+      </w:r>
+      <w:hyperlink w:anchor="_INSERT" w:history="1">
+        <w:r>
+          <w:rPr>
+            <w:rStyle w:val="Hipervnculo"/>
+          </w:rPr>
+          <w:t>INSERT</w:t>
+        </w:r>
+      </w:hyperlink>
+    </w:p>
+    <w:p>
+      <w:pPr>
+        <w:pStyle w:val="Ttulo3"/>
+      </w:pPr>
+      <w:r>
         <w:lastRenderedPageBreak/>
-        <w:t>Carga de datos.</w:t>
+        <w:t>Países (MERCOSUR)</w:t>
+      </w:r>
+    </w:p>
+    <w:p>
+      <w:pPr>
+        <w:jc w:val="center"/>
+      </w:pPr>
+      <w:r>
+        <w:rPr>
+          <w:noProof/>
+        </w:rPr>
+        <w:drawing>
+          <wp:inline distT="0" distB="0" distL="0" distR="0" wp14:anchorId="56384EDA" wp14:editId="29D78618">
+            <wp:extent cx="4211782" cy="4346945"/>
+            <wp:effectExtent l="0" t="0" r="0" b="0"/>
+            <wp:docPr id="7" name="Imagen 7" descr="Interfaz de usuario gráfica, Texto&#10;&#10;Descripción generada automáticamente"/>
+            <wp:cNvGraphicFramePr>
+              <a:graphicFrameLocks xmlns:a="http://schemas.openxmlformats.org/drawingml/2006/main" noChangeAspect="1"/>
+            </wp:cNvGraphicFramePr>
+            <a:graphic xmlns:a="http://schemas.openxmlformats.org/drawingml/2006/main">
+              <a:graphicData uri="http://schemas.openxmlformats.org/drawingml/2006/picture">
+                <pic:pic xmlns:pic="http://schemas.openxmlformats.org/drawingml/2006/picture">
+                  <pic:nvPicPr>
+                    <pic:cNvPr id="7" name="Imagen 7" descr="Interfaz de usuario gráfica, Texto&#10;&#10;Descripción generada automáticamente"/>
+                    <pic:cNvPicPr>
+                      <a:picLocks noChangeAspect="1" noChangeArrowheads="1"/>
+                    </pic:cNvPicPr>
+                  </pic:nvPicPr>
+                  <pic:blipFill>
+                    <a:blip r:embed="rId10">
+                      <a:extLst>
+                        <a:ext uri="{28A0092B-C50C-407E-A947-70E740481C1C}">
+                          <a14:useLocalDpi xmlns:a14="http://schemas.microsoft.com/office/drawing/2010/main" val="0"/>
+                        </a:ext>
+                      </a:extLst>
+                    </a:blip>
+                    <a:srcRect/>
+                    <a:stretch>
+                      <a:fillRect/>
+                    </a:stretch>
+                  </pic:blipFill>
+                  <pic:spPr bwMode="auto">
+                    <a:xfrm>
+                      <a:off x="0" y="0"/>
+                      <a:ext cx="4226970" cy="4362620"/>
+                    </a:xfrm>
+                    <a:prstGeom prst="rect">
+                      <a:avLst/>
+                    </a:prstGeom>
+                    <a:noFill/>
+                    <a:ln>
+                      <a:noFill/>
+                    </a:ln>
+                  </pic:spPr>
+                </pic:pic>
+              </a:graphicData>
+            </a:graphic>
+          </wp:inline>
+        </w:drawing>
       </w:r>
     </w:p>
     <w:p>
@@ -2535,6 +2617,7 @@
           <w:sz w:val="19"/>
           <w:szCs w:val="19"/>
         </w:rPr>
+        <w:lastRenderedPageBreak/>
         <w:t xml:space="preserve">estado_GE </w:t>
       </w:r>
       <w:r>
@@ -6876,6 +6959,7 @@
           <w:sz w:val="19"/>
           <w:szCs w:val="19"/>
         </w:rPr>
+        <w:lastRenderedPageBreak/>
         <w:t xml:space="preserve">NROTarjeta_Cu </w:t>
       </w:r>
       <w:r>
@@ -8784,7 +8868,6 @@
           <w:sz w:val="19"/>
           <w:szCs w:val="19"/>
         </w:rPr>
-        <w:lastRenderedPageBreak/>
         <w:t>constraint</w:t>
       </w:r>
       <w:r>
@@ -9104,12 +9187,1094 @@
       </w:r>
     </w:p>
     <w:p/>
+    <w:p>
+      <w:pPr>
+        <w:pStyle w:val="Ttulo2"/>
+      </w:pPr>
+      <w:bookmarkStart w:id="1" w:name="_INSERT"/>
+      <w:bookmarkEnd w:id="1"/>
+      <w:r>
+        <w:t>INSERT</w:t>
+      </w:r>
+    </w:p>
     <w:p/>
+    <w:p>
+      <w:pPr>
+        <w:pStyle w:val="Ttulo3"/>
+      </w:pPr>
+      <w:r>
+        <w:t>PAISES</w:t>
+      </w:r>
+    </w:p>
     <w:p/>
+    <w:p>
+      <w:pPr>
+        <w:widowControl/>
+        <w:adjustRightInd w:val="0"/>
+        <w:rPr>
+          <w:rFonts w:ascii="Consolas" w:eastAsiaTheme="minorHAnsi" w:hAnsi="Consolas" w:cs="Consolas"/>
+          <w:color w:val="000000"/>
+          <w:sz w:val="19"/>
+          <w:szCs w:val="19"/>
+        </w:rPr>
+      </w:pPr>
+      <w:r>
+        <w:rPr>
+          <w:rFonts w:ascii="Consolas" w:eastAsiaTheme="minorHAnsi" w:hAnsi="Consolas" w:cs="Consolas"/>
+          <w:color w:val="0000FF"/>
+          <w:sz w:val="19"/>
+          <w:szCs w:val="19"/>
+        </w:rPr>
+        <w:t>INSERT</w:t>
+      </w:r>
+      <w:r>
+        <w:rPr>
+          <w:rFonts w:ascii="Consolas" w:eastAsiaTheme="minorHAnsi" w:hAnsi="Consolas" w:cs="Consolas"/>
+          <w:color w:val="000000"/>
+          <w:sz w:val="19"/>
+          <w:szCs w:val="19"/>
+        </w:rPr>
+        <w:t xml:space="preserve"> </w:t>
+      </w:r>
+      <w:r>
+        <w:rPr>
+          <w:rFonts w:ascii="Consolas" w:eastAsiaTheme="minorHAnsi" w:hAnsi="Consolas" w:cs="Consolas"/>
+          <w:color w:val="0000FF"/>
+          <w:sz w:val="19"/>
+          <w:szCs w:val="19"/>
+        </w:rPr>
+        <w:t>INTO</w:t>
+      </w:r>
+      <w:r>
+        <w:rPr>
+          <w:rFonts w:ascii="Consolas" w:eastAsiaTheme="minorHAnsi" w:hAnsi="Consolas" w:cs="Consolas"/>
+          <w:color w:val="000000"/>
+          <w:sz w:val="19"/>
+          <w:szCs w:val="19"/>
+        </w:rPr>
+        <w:t xml:space="preserve"> Paises</w:t>
+      </w:r>
+      <w:r>
+        <w:rPr>
+          <w:rFonts w:ascii="Consolas" w:eastAsiaTheme="minorHAnsi" w:hAnsi="Consolas" w:cs="Consolas"/>
+          <w:color w:val="0000FF"/>
+          <w:sz w:val="19"/>
+          <w:szCs w:val="19"/>
+        </w:rPr>
+        <w:t xml:space="preserve"> </w:t>
+      </w:r>
+      <w:r>
+        <w:rPr>
+          <w:rFonts w:ascii="Consolas" w:eastAsiaTheme="minorHAnsi" w:hAnsi="Consolas" w:cs="Consolas"/>
+          <w:color w:val="808080"/>
+          <w:sz w:val="19"/>
+          <w:szCs w:val="19"/>
+        </w:rPr>
+        <w:t>(</w:t>
+      </w:r>
+      <w:r>
+        <w:rPr>
+          <w:rFonts w:ascii="Consolas" w:eastAsiaTheme="minorHAnsi" w:hAnsi="Consolas" w:cs="Consolas"/>
+          <w:color w:val="000000"/>
+          <w:sz w:val="19"/>
+          <w:szCs w:val="19"/>
+        </w:rPr>
+        <w:t>IDPais_Pa</w:t>
+      </w:r>
+      <w:r>
+        <w:rPr>
+          <w:rFonts w:ascii="Consolas" w:eastAsiaTheme="minorHAnsi" w:hAnsi="Consolas" w:cs="Consolas"/>
+          <w:color w:val="808080"/>
+          <w:sz w:val="19"/>
+          <w:szCs w:val="19"/>
+        </w:rPr>
+        <w:t>,</w:t>
+      </w:r>
+      <w:r>
+        <w:rPr>
+          <w:rFonts w:ascii="Consolas" w:eastAsiaTheme="minorHAnsi" w:hAnsi="Consolas" w:cs="Consolas"/>
+          <w:color w:val="000000"/>
+          <w:sz w:val="19"/>
+          <w:szCs w:val="19"/>
+        </w:rPr>
+        <w:t>Nombre_PA</w:t>
+      </w:r>
+      <w:r>
+        <w:rPr>
+          <w:rFonts w:ascii="Consolas" w:eastAsiaTheme="minorHAnsi" w:hAnsi="Consolas" w:cs="Consolas"/>
+          <w:color w:val="808080"/>
+          <w:sz w:val="19"/>
+          <w:szCs w:val="19"/>
+        </w:rPr>
+        <w:t>)</w:t>
+      </w:r>
+    </w:p>
+    <w:p>
+      <w:pPr>
+        <w:widowControl/>
+        <w:adjustRightInd w:val="0"/>
+        <w:rPr>
+          <w:rFonts w:ascii="Consolas" w:eastAsiaTheme="minorHAnsi" w:hAnsi="Consolas" w:cs="Consolas"/>
+          <w:color w:val="000000"/>
+          <w:sz w:val="19"/>
+          <w:szCs w:val="19"/>
+        </w:rPr>
+      </w:pPr>
+      <w:r>
+        <w:rPr>
+          <w:rFonts w:ascii="Consolas" w:eastAsiaTheme="minorHAnsi" w:hAnsi="Consolas" w:cs="Consolas"/>
+          <w:color w:val="0000FF"/>
+          <w:sz w:val="19"/>
+          <w:szCs w:val="19"/>
+        </w:rPr>
+        <w:t>select</w:t>
+      </w:r>
+      <w:r>
+        <w:rPr>
+          <w:rFonts w:ascii="Consolas" w:eastAsiaTheme="minorHAnsi" w:hAnsi="Consolas" w:cs="Consolas"/>
+          <w:color w:val="000000"/>
+          <w:sz w:val="19"/>
+          <w:szCs w:val="19"/>
+        </w:rPr>
+        <w:t xml:space="preserve"> </w:t>
+      </w:r>
+      <w:r>
+        <w:rPr>
+          <w:rFonts w:ascii="Consolas" w:eastAsiaTheme="minorHAnsi" w:hAnsi="Consolas" w:cs="Consolas"/>
+          <w:color w:val="FF0000"/>
+          <w:sz w:val="19"/>
+          <w:szCs w:val="19"/>
+        </w:rPr>
+        <w:t>'ARG'</w:t>
+      </w:r>
+      <w:r>
+        <w:rPr>
+          <w:rFonts w:ascii="Consolas" w:eastAsiaTheme="minorHAnsi" w:hAnsi="Consolas" w:cs="Consolas"/>
+          <w:color w:val="808080"/>
+          <w:sz w:val="19"/>
+          <w:szCs w:val="19"/>
+        </w:rPr>
+        <w:t>,</w:t>
+      </w:r>
+      <w:r>
+        <w:rPr>
+          <w:rFonts w:ascii="Consolas" w:eastAsiaTheme="minorHAnsi" w:hAnsi="Consolas" w:cs="Consolas"/>
+          <w:color w:val="FF0000"/>
+          <w:sz w:val="19"/>
+          <w:szCs w:val="19"/>
+        </w:rPr>
+        <w:t>'Argentina'</w:t>
+      </w:r>
+      <w:r>
+        <w:rPr>
+          <w:rFonts w:ascii="Consolas" w:eastAsiaTheme="minorHAnsi" w:hAnsi="Consolas" w:cs="Consolas"/>
+          <w:color w:val="000000"/>
+          <w:sz w:val="19"/>
+          <w:szCs w:val="19"/>
+        </w:rPr>
+        <w:t xml:space="preserve"> </w:t>
+      </w:r>
+      <w:r>
+        <w:rPr>
+          <w:rFonts w:ascii="Consolas" w:eastAsiaTheme="minorHAnsi" w:hAnsi="Consolas" w:cs="Consolas"/>
+          <w:color w:val="0000FF"/>
+          <w:sz w:val="19"/>
+          <w:szCs w:val="19"/>
+        </w:rPr>
+        <w:t>union</w:t>
+      </w:r>
+    </w:p>
+    <w:p>
+      <w:pPr>
+        <w:widowControl/>
+        <w:adjustRightInd w:val="0"/>
+        <w:rPr>
+          <w:rFonts w:ascii="Consolas" w:eastAsiaTheme="minorHAnsi" w:hAnsi="Consolas" w:cs="Consolas"/>
+          <w:color w:val="000000"/>
+          <w:sz w:val="19"/>
+          <w:szCs w:val="19"/>
+        </w:rPr>
+      </w:pPr>
+      <w:r>
+        <w:rPr>
+          <w:rFonts w:ascii="Consolas" w:eastAsiaTheme="minorHAnsi" w:hAnsi="Consolas" w:cs="Consolas"/>
+          <w:color w:val="0000FF"/>
+          <w:sz w:val="19"/>
+          <w:szCs w:val="19"/>
+        </w:rPr>
+        <w:t>select</w:t>
+      </w:r>
+      <w:r>
+        <w:rPr>
+          <w:rFonts w:ascii="Consolas" w:eastAsiaTheme="minorHAnsi" w:hAnsi="Consolas" w:cs="Consolas"/>
+          <w:color w:val="000000"/>
+          <w:sz w:val="19"/>
+          <w:szCs w:val="19"/>
+        </w:rPr>
+        <w:t xml:space="preserve"> </w:t>
+      </w:r>
+      <w:r>
+        <w:rPr>
+          <w:rFonts w:ascii="Consolas" w:eastAsiaTheme="minorHAnsi" w:hAnsi="Consolas" w:cs="Consolas"/>
+          <w:color w:val="FF0000"/>
+          <w:sz w:val="19"/>
+          <w:szCs w:val="19"/>
+        </w:rPr>
+        <w:t>'BRA'</w:t>
+      </w:r>
+      <w:r>
+        <w:rPr>
+          <w:rFonts w:ascii="Consolas" w:eastAsiaTheme="minorHAnsi" w:hAnsi="Consolas" w:cs="Consolas"/>
+          <w:color w:val="808080"/>
+          <w:sz w:val="19"/>
+          <w:szCs w:val="19"/>
+        </w:rPr>
+        <w:t>,</w:t>
+      </w:r>
+      <w:r>
+        <w:rPr>
+          <w:rFonts w:ascii="Consolas" w:eastAsiaTheme="minorHAnsi" w:hAnsi="Consolas" w:cs="Consolas"/>
+          <w:color w:val="FF0000"/>
+          <w:sz w:val="19"/>
+          <w:szCs w:val="19"/>
+        </w:rPr>
+        <w:t>'Brasil'</w:t>
+      </w:r>
+      <w:r>
+        <w:rPr>
+          <w:rFonts w:ascii="Consolas" w:eastAsiaTheme="minorHAnsi" w:hAnsi="Consolas" w:cs="Consolas"/>
+          <w:color w:val="000000"/>
+          <w:sz w:val="19"/>
+          <w:szCs w:val="19"/>
+        </w:rPr>
+        <w:t xml:space="preserve"> </w:t>
+      </w:r>
+      <w:r>
+        <w:rPr>
+          <w:rFonts w:ascii="Consolas" w:eastAsiaTheme="minorHAnsi" w:hAnsi="Consolas" w:cs="Consolas"/>
+          <w:color w:val="0000FF"/>
+          <w:sz w:val="19"/>
+          <w:szCs w:val="19"/>
+        </w:rPr>
+        <w:t>union</w:t>
+      </w:r>
+    </w:p>
+    <w:p>
+      <w:pPr>
+        <w:widowControl/>
+        <w:adjustRightInd w:val="0"/>
+        <w:rPr>
+          <w:rFonts w:ascii="Consolas" w:eastAsiaTheme="minorHAnsi" w:hAnsi="Consolas" w:cs="Consolas"/>
+          <w:color w:val="000000"/>
+          <w:sz w:val="19"/>
+          <w:szCs w:val="19"/>
+        </w:rPr>
+      </w:pPr>
+      <w:r>
+        <w:rPr>
+          <w:rFonts w:ascii="Consolas" w:eastAsiaTheme="minorHAnsi" w:hAnsi="Consolas" w:cs="Consolas"/>
+          <w:color w:val="0000FF"/>
+          <w:sz w:val="19"/>
+          <w:szCs w:val="19"/>
+        </w:rPr>
+        <w:t>select</w:t>
+      </w:r>
+      <w:r>
+        <w:rPr>
+          <w:rFonts w:ascii="Consolas" w:eastAsiaTheme="minorHAnsi" w:hAnsi="Consolas" w:cs="Consolas"/>
+          <w:color w:val="000000"/>
+          <w:sz w:val="19"/>
+          <w:szCs w:val="19"/>
+        </w:rPr>
+        <w:t xml:space="preserve"> </w:t>
+      </w:r>
+      <w:r>
+        <w:rPr>
+          <w:rFonts w:ascii="Consolas" w:eastAsiaTheme="minorHAnsi" w:hAnsi="Consolas" w:cs="Consolas"/>
+          <w:color w:val="FF0000"/>
+          <w:sz w:val="19"/>
+          <w:szCs w:val="19"/>
+        </w:rPr>
+        <w:t>'URU'</w:t>
+      </w:r>
+      <w:r>
+        <w:rPr>
+          <w:rFonts w:ascii="Consolas" w:eastAsiaTheme="minorHAnsi" w:hAnsi="Consolas" w:cs="Consolas"/>
+          <w:color w:val="808080"/>
+          <w:sz w:val="19"/>
+          <w:szCs w:val="19"/>
+        </w:rPr>
+        <w:t>,</w:t>
+      </w:r>
+      <w:r>
+        <w:rPr>
+          <w:rFonts w:ascii="Consolas" w:eastAsiaTheme="minorHAnsi" w:hAnsi="Consolas" w:cs="Consolas"/>
+          <w:color w:val="FF0000"/>
+          <w:sz w:val="19"/>
+          <w:szCs w:val="19"/>
+        </w:rPr>
+        <w:t>'Uruguay'</w:t>
+      </w:r>
+    </w:p>
+    <w:p>
+      <w:pPr>
+        <w:widowControl/>
+        <w:adjustRightInd w:val="0"/>
+        <w:rPr>
+          <w:rFonts w:ascii="Consolas" w:eastAsiaTheme="minorHAnsi" w:hAnsi="Consolas" w:cs="Consolas"/>
+          <w:color w:val="000000"/>
+          <w:sz w:val="19"/>
+          <w:szCs w:val="19"/>
+        </w:rPr>
+      </w:pPr>
+      <w:r>
+        <w:rPr>
+          <w:rFonts w:ascii="Consolas" w:eastAsiaTheme="minorHAnsi" w:hAnsi="Consolas" w:cs="Consolas"/>
+          <w:color w:val="0000FF"/>
+          <w:sz w:val="19"/>
+          <w:szCs w:val="19"/>
+        </w:rPr>
+        <w:t>select</w:t>
+      </w:r>
+      <w:r>
+        <w:rPr>
+          <w:rFonts w:ascii="Consolas" w:eastAsiaTheme="minorHAnsi" w:hAnsi="Consolas" w:cs="Consolas"/>
+          <w:color w:val="000000"/>
+          <w:sz w:val="19"/>
+          <w:szCs w:val="19"/>
+        </w:rPr>
+        <w:t xml:space="preserve"> </w:t>
+      </w:r>
+      <w:r>
+        <w:rPr>
+          <w:rFonts w:ascii="Consolas" w:eastAsiaTheme="minorHAnsi" w:hAnsi="Consolas" w:cs="Consolas"/>
+          <w:color w:val="FF0000"/>
+          <w:sz w:val="19"/>
+          <w:szCs w:val="19"/>
+        </w:rPr>
+        <w:t>'PAR'</w:t>
+      </w:r>
+      <w:r>
+        <w:rPr>
+          <w:rFonts w:ascii="Consolas" w:eastAsiaTheme="minorHAnsi" w:hAnsi="Consolas" w:cs="Consolas"/>
+          <w:color w:val="808080"/>
+          <w:sz w:val="19"/>
+          <w:szCs w:val="19"/>
+        </w:rPr>
+        <w:t>,</w:t>
+      </w:r>
+      <w:r>
+        <w:rPr>
+          <w:rFonts w:ascii="Consolas" w:eastAsiaTheme="minorHAnsi" w:hAnsi="Consolas" w:cs="Consolas"/>
+          <w:color w:val="FF0000"/>
+          <w:sz w:val="19"/>
+          <w:szCs w:val="19"/>
+        </w:rPr>
+        <w:t>'Paraguay'</w:t>
+      </w:r>
+      <w:r>
+        <w:rPr>
+          <w:rFonts w:ascii="Consolas" w:eastAsiaTheme="minorHAnsi" w:hAnsi="Consolas" w:cs="Consolas"/>
+          <w:color w:val="000000"/>
+          <w:sz w:val="19"/>
+          <w:szCs w:val="19"/>
+        </w:rPr>
+        <w:t xml:space="preserve"> </w:t>
+      </w:r>
+      <w:r>
+        <w:rPr>
+          <w:rFonts w:ascii="Consolas" w:eastAsiaTheme="minorHAnsi" w:hAnsi="Consolas" w:cs="Consolas"/>
+          <w:color w:val="0000FF"/>
+          <w:sz w:val="19"/>
+          <w:szCs w:val="19"/>
+        </w:rPr>
+        <w:t>union</w:t>
+      </w:r>
+    </w:p>
+    <w:p>
+      <w:pPr>
+        <w:widowControl/>
+        <w:adjustRightInd w:val="0"/>
+        <w:rPr>
+          <w:rFonts w:ascii="Consolas" w:eastAsiaTheme="minorHAnsi" w:hAnsi="Consolas" w:cs="Consolas"/>
+          <w:color w:val="000000"/>
+          <w:sz w:val="19"/>
+          <w:szCs w:val="19"/>
+        </w:rPr>
+      </w:pPr>
+      <w:r>
+        <w:rPr>
+          <w:rFonts w:ascii="Consolas" w:eastAsiaTheme="minorHAnsi" w:hAnsi="Consolas" w:cs="Consolas"/>
+          <w:color w:val="0000FF"/>
+          <w:sz w:val="19"/>
+          <w:szCs w:val="19"/>
+        </w:rPr>
+        <w:t>select</w:t>
+      </w:r>
+      <w:r>
+        <w:rPr>
+          <w:rFonts w:ascii="Consolas" w:eastAsiaTheme="minorHAnsi" w:hAnsi="Consolas" w:cs="Consolas"/>
+          <w:color w:val="000000"/>
+          <w:sz w:val="19"/>
+          <w:szCs w:val="19"/>
+        </w:rPr>
+        <w:t xml:space="preserve"> </w:t>
+      </w:r>
+      <w:r>
+        <w:rPr>
+          <w:rFonts w:ascii="Consolas" w:eastAsiaTheme="minorHAnsi" w:hAnsi="Consolas" w:cs="Consolas"/>
+          <w:color w:val="FF0000"/>
+          <w:sz w:val="19"/>
+          <w:szCs w:val="19"/>
+        </w:rPr>
+        <w:t>'VEN'</w:t>
+      </w:r>
+      <w:r>
+        <w:rPr>
+          <w:rFonts w:ascii="Consolas" w:eastAsiaTheme="minorHAnsi" w:hAnsi="Consolas" w:cs="Consolas"/>
+          <w:color w:val="808080"/>
+          <w:sz w:val="19"/>
+          <w:szCs w:val="19"/>
+        </w:rPr>
+        <w:t>,</w:t>
+      </w:r>
+      <w:r>
+        <w:rPr>
+          <w:rFonts w:ascii="Consolas" w:eastAsiaTheme="minorHAnsi" w:hAnsi="Consolas" w:cs="Consolas"/>
+          <w:color w:val="FF0000"/>
+          <w:sz w:val="19"/>
+          <w:szCs w:val="19"/>
+        </w:rPr>
+        <w:t>'Venezuela'</w:t>
+      </w:r>
+    </w:p>
+    <w:p>
+      <w:pPr>
+        <w:widowControl/>
+        <w:adjustRightInd w:val="0"/>
+        <w:rPr>
+          <w:rFonts w:ascii="Consolas" w:eastAsiaTheme="minorHAnsi" w:hAnsi="Consolas" w:cs="Consolas"/>
+          <w:color w:val="000000"/>
+          <w:sz w:val="19"/>
+          <w:szCs w:val="19"/>
+        </w:rPr>
+      </w:pPr>
+      <w:r>
+        <w:rPr>
+          <w:rFonts w:ascii="Consolas" w:eastAsiaTheme="minorHAnsi" w:hAnsi="Consolas" w:cs="Consolas"/>
+          <w:color w:val="0000FF"/>
+          <w:sz w:val="19"/>
+          <w:szCs w:val="19"/>
+        </w:rPr>
+        <w:t>select</w:t>
+      </w:r>
+      <w:r>
+        <w:rPr>
+          <w:rFonts w:ascii="Consolas" w:eastAsiaTheme="minorHAnsi" w:hAnsi="Consolas" w:cs="Consolas"/>
+          <w:color w:val="000000"/>
+          <w:sz w:val="19"/>
+          <w:szCs w:val="19"/>
+        </w:rPr>
+        <w:t xml:space="preserve"> </w:t>
+      </w:r>
+      <w:r>
+        <w:rPr>
+          <w:rFonts w:ascii="Consolas" w:eastAsiaTheme="minorHAnsi" w:hAnsi="Consolas" w:cs="Consolas"/>
+          <w:color w:val="FF0000"/>
+          <w:sz w:val="19"/>
+          <w:szCs w:val="19"/>
+        </w:rPr>
+        <w:t>'BOL'</w:t>
+      </w:r>
+      <w:r>
+        <w:rPr>
+          <w:rFonts w:ascii="Consolas" w:eastAsiaTheme="minorHAnsi" w:hAnsi="Consolas" w:cs="Consolas"/>
+          <w:color w:val="808080"/>
+          <w:sz w:val="19"/>
+          <w:szCs w:val="19"/>
+        </w:rPr>
+        <w:t>,</w:t>
+      </w:r>
+      <w:r>
+        <w:rPr>
+          <w:rFonts w:ascii="Consolas" w:eastAsiaTheme="minorHAnsi" w:hAnsi="Consolas" w:cs="Consolas"/>
+          <w:color w:val="FF0000"/>
+          <w:sz w:val="19"/>
+          <w:szCs w:val="19"/>
+        </w:rPr>
+        <w:t>'Bolivia'</w:t>
+      </w:r>
+      <w:r>
+        <w:rPr>
+          <w:rFonts w:ascii="Consolas" w:eastAsiaTheme="minorHAnsi" w:hAnsi="Consolas" w:cs="Consolas"/>
+          <w:color w:val="000000"/>
+          <w:sz w:val="19"/>
+          <w:szCs w:val="19"/>
+        </w:rPr>
+        <w:t xml:space="preserve"> </w:t>
+      </w:r>
+      <w:r>
+        <w:rPr>
+          <w:rFonts w:ascii="Consolas" w:eastAsiaTheme="minorHAnsi" w:hAnsi="Consolas" w:cs="Consolas"/>
+          <w:color w:val="0000FF"/>
+          <w:sz w:val="19"/>
+          <w:szCs w:val="19"/>
+        </w:rPr>
+        <w:t>union</w:t>
+      </w:r>
+    </w:p>
+    <w:p>
+      <w:pPr>
+        <w:widowControl/>
+        <w:adjustRightInd w:val="0"/>
+        <w:rPr>
+          <w:rFonts w:ascii="Consolas" w:eastAsiaTheme="minorHAnsi" w:hAnsi="Consolas" w:cs="Consolas"/>
+          <w:color w:val="000000"/>
+          <w:sz w:val="19"/>
+          <w:szCs w:val="19"/>
+        </w:rPr>
+      </w:pPr>
+      <w:r>
+        <w:rPr>
+          <w:rFonts w:ascii="Consolas" w:eastAsiaTheme="minorHAnsi" w:hAnsi="Consolas" w:cs="Consolas"/>
+          <w:color w:val="0000FF"/>
+          <w:sz w:val="19"/>
+          <w:szCs w:val="19"/>
+        </w:rPr>
+        <w:t>select</w:t>
+      </w:r>
+      <w:r>
+        <w:rPr>
+          <w:rFonts w:ascii="Consolas" w:eastAsiaTheme="minorHAnsi" w:hAnsi="Consolas" w:cs="Consolas"/>
+          <w:color w:val="000000"/>
+          <w:sz w:val="19"/>
+          <w:szCs w:val="19"/>
+        </w:rPr>
+        <w:t xml:space="preserve"> </w:t>
+      </w:r>
+      <w:r>
+        <w:rPr>
+          <w:rFonts w:ascii="Consolas" w:eastAsiaTheme="minorHAnsi" w:hAnsi="Consolas" w:cs="Consolas"/>
+          <w:color w:val="FF0000"/>
+          <w:sz w:val="19"/>
+          <w:szCs w:val="19"/>
+        </w:rPr>
+        <w:t>'CHI'</w:t>
+      </w:r>
+      <w:r>
+        <w:rPr>
+          <w:rFonts w:ascii="Consolas" w:eastAsiaTheme="minorHAnsi" w:hAnsi="Consolas" w:cs="Consolas"/>
+          <w:color w:val="808080"/>
+          <w:sz w:val="19"/>
+          <w:szCs w:val="19"/>
+        </w:rPr>
+        <w:t>,</w:t>
+      </w:r>
+      <w:r>
+        <w:rPr>
+          <w:rFonts w:ascii="Consolas" w:eastAsiaTheme="minorHAnsi" w:hAnsi="Consolas" w:cs="Consolas"/>
+          <w:color w:val="FF0000"/>
+          <w:sz w:val="19"/>
+          <w:szCs w:val="19"/>
+        </w:rPr>
+        <w:t>'Chile'</w:t>
+      </w:r>
+    </w:p>
+    <w:p>
+      <w:pPr>
+        <w:widowControl/>
+        <w:adjustRightInd w:val="0"/>
+        <w:rPr>
+          <w:rFonts w:ascii="Consolas" w:eastAsiaTheme="minorHAnsi" w:hAnsi="Consolas" w:cs="Consolas"/>
+          <w:color w:val="000000"/>
+          <w:sz w:val="19"/>
+          <w:szCs w:val="19"/>
+        </w:rPr>
+      </w:pPr>
+      <w:r>
+        <w:rPr>
+          <w:rFonts w:ascii="Consolas" w:eastAsiaTheme="minorHAnsi" w:hAnsi="Consolas" w:cs="Consolas"/>
+          <w:color w:val="0000FF"/>
+          <w:sz w:val="19"/>
+          <w:szCs w:val="19"/>
+        </w:rPr>
+        <w:t>select</w:t>
+      </w:r>
+      <w:r>
+        <w:rPr>
+          <w:rFonts w:ascii="Consolas" w:eastAsiaTheme="minorHAnsi" w:hAnsi="Consolas" w:cs="Consolas"/>
+          <w:color w:val="000000"/>
+          <w:sz w:val="19"/>
+          <w:szCs w:val="19"/>
+        </w:rPr>
+        <w:t xml:space="preserve"> </w:t>
+      </w:r>
+      <w:r>
+        <w:rPr>
+          <w:rFonts w:ascii="Consolas" w:eastAsiaTheme="minorHAnsi" w:hAnsi="Consolas" w:cs="Consolas"/>
+          <w:color w:val="FF0000"/>
+          <w:sz w:val="19"/>
+          <w:szCs w:val="19"/>
+        </w:rPr>
+        <w:t>'COL'</w:t>
+      </w:r>
+      <w:r>
+        <w:rPr>
+          <w:rFonts w:ascii="Consolas" w:eastAsiaTheme="minorHAnsi" w:hAnsi="Consolas" w:cs="Consolas"/>
+          <w:color w:val="808080"/>
+          <w:sz w:val="19"/>
+          <w:szCs w:val="19"/>
+        </w:rPr>
+        <w:t>,</w:t>
+      </w:r>
+      <w:r>
+        <w:rPr>
+          <w:rFonts w:ascii="Consolas" w:eastAsiaTheme="minorHAnsi" w:hAnsi="Consolas" w:cs="Consolas"/>
+          <w:color w:val="FF0000"/>
+          <w:sz w:val="19"/>
+          <w:szCs w:val="19"/>
+        </w:rPr>
+        <w:t>'Colombia'</w:t>
+      </w:r>
+      <w:r>
+        <w:rPr>
+          <w:rFonts w:ascii="Consolas" w:eastAsiaTheme="minorHAnsi" w:hAnsi="Consolas" w:cs="Consolas"/>
+          <w:color w:val="000000"/>
+          <w:sz w:val="19"/>
+          <w:szCs w:val="19"/>
+        </w:rPr>
+        <w:t xml:space="preserve"> </w:t>
+      </w:r>
+      <w:r>
+        <w:rPr>
+          <w:rFonts w:ascii="Consolas" w:eastAsiaTheme="minorHAnsi" w:hAnsi="Consolas" w:cs="Consolas"/>
+          <w:color w:val="0000FF"/>
+          <w:sz w:val="19"/>
+          <w:szCs w:val="19"/>
+        </w:rPr>
+        <w:t>union</w:t>
+      </w:r>
+    </w:p>
+    <w:p>
+      <w:pPr>
+        <w:widowControl/>
+        <w:adjustRightInd w:val="0"/>
+        <w:rPr>
+          <w:rFonts w:ascii="Consolas" w:eastAsiaTheme="minorHAnsi" w:hAnsi="Consolas" w:cs="Consolas"/>
+          <w:color w:val="000000"/>
+          <w:sz w:val="19"/>
+          <w:szCs w:val="19"/>
+        </w:rPr>
+      </w:pPr>
+      <w:r>
+        <w:rPr>
+          <w:rFonts w:ascii="Consolas" w:eastAsiaTheme="minorHAnsi" w:hAnsi="Consolas" w:cs="Consolas"/>
+          <w:color w:val="0000FF"/>
+          <w:sz w:val="19"/>
+          <w:szCs w:val="19"/>
+        </w:rPr>
+        <w:t>select</w:t>
+      </w:r>
+      <w:r>
+        <w:rPr>
+          <w:rFonts w:ascii="Consolas" w:eastAsiaTheme="minorHAnsi" w:hAnsi="Consolas" w:cs="Consolas"/>
+          <w:color w:val="000000"/>
+          <w:sz w:val="19"/>
+          <w:szCs w:val="19"/>
+        </w:rPr>
+        <w:t xml:space="preserve"> </w:t>
+      </w:r>
+      <w:r>
+        <w:rPr>
+          <w:rFonts w:ascii="Consolas" w:eastAsiaTheme="minorHAnsi" w:hAnsi="Consolas" w:cs="Consolas"/>
+          <w:color w:val="FF0000"/>
+          <w:sz w:val="19"/>
+          <w:szCs w:val="19"/>
+        </w:rPr>
+        <w:t>'ECU'</w:t>
+      </w:r>
+      <w:r>
+        <w:rPr>
+          <w:rFonts w:ascii="Consolas" w:eastAsiaTheme="minorHAnsi" w:hAnsi="Consolas" w:cs="Consolas"/>
+          <w:color w:val="808080"/>
+          <w:sz w:val="19"/>
+          <w:szCs w:val="19"/>
+        </w:rPr>
+        <w:t>,</w:t>
+      </w:r>
+      <w:r>
+        <w:rPr>
+          <w:rFonts w:ascii="Consolas" w:eastAsiaTheme="minorHAnsi" w:hAnsi="Consolas" w:cs="Consolas"/>
+          <w:color w:val="FF0000"/>
+          <w:sz w:val="19"/>
+          <w:szCs w:val="19"/>
+        </w:rPr>
+        <w:t>'Ecuador'</w:t>
+      </w:r>
+    </w:p>
+    <w:p>
+      <w:pPr>
+        <w:widowControl/>
+        <w:adjustRightInd w:val="0"/>
+        <w:rPr>
+          <w:rFonts w:ascii="Consolas" w:eastAsiaTheme="minorHAnsi" w:hAnsi="Consolas" w:cs="Consolas"/>
+          <w:color w:val="000000"/>
+          <w:sz w:val="19"/>
+          <w:szCs w:val="19"/>
+        </w:rPr>
+      </w:pPr>
+      <w:r>
+        <w:rPr>
+          <w:rFonts w:ascii="Consolas" w:eastAsiaTheme="minorHAnsi" w:hAnsi="Consolas" w:cs="Consolas"/>
+          <w:color w:val="0000FF"/>
+          <w:sz w:val="19"/>
+          <w:szCs w:val="19"/>
+        </w:rPr>
+        <w:t>select</w:t>
+      </w:r>
+      <w:r>
+        <w:rPr>
+          <w:rFonts w:ascii="Consolas" w:eastAsiaTheme="minorHAnsi" w:hAnsi="Consolas" w:cs="Consolas"/>
+          <w:color w:val="000000"/>
+          <w:sz w:val="19"/>
+          <w:szCs w:val="19"/>
+        </w:rPr>
+        <w:t xml:space="preserve"> </w:t>
+      </w:r>
+      <w:r>
+        <w:rPr>
+          <w:rFonts w:ascii="Consolas" w:eastAsiaTheme="minorHAnsi" w:hAnsi="Consolas" w:cs="Consolas"/>
+          <w:color w:val="FF0000"/>
+          <w:sz w:val="19"/>
+          <w:szCs w:val="19"/>
+        </w:rPr>
+        <w:t>'BOL'</w:t>
+      </w:r>
+      <w:r>
+        <w:rPr>
+          <w:rFonts w:ascii="Consolas" w:eastAsiaTheme="minorHAnsi" w:hAnsi="Consolas" w:cs="Consolas"/>
+          <w:color w:val="808080"/>
+          <w:sz w:val="19"/>
+          <w:szCs w:val="19"/>
+        </w:rPr>
+        <w:t>,</w:t>
+      </w:r>
+      <w:r>
+        <w:rPr>
+          <w:rFonts w:ascii="Consolas" w:eastAsiaTheme="minorHAnsi" w:hAnsi="Consolas" w:cs="Consolas"/>
+          <w:color w:val="FF0000"/>
+          <w:sz w:val="19"/>
+          <w:szCs w:val="19"/>
+        </w:rPr>
+        <w:t>'Bolivia'</w:t>
+      </w:r>
+      <w:r>
+        <w:rPr>
+          <w:rFonts w:ascii="Consolas" w:eastAsiaTheme="minorHAnsi" w:hAnsi="Consolas" w:cs="Consolas"/>
+          <w:color w:val="000000"/>
+          <w:sz w:val="19"/>
+          <w:szCs w:val="19"/>
+        </w:rPr>
+        <w:t xml:space="preserve"> </w:t>
+      </w:r>
+      <w:r>
+        <w:rPr>
+          <w:rFonts w:ascii="Consolas" w:eastAsiaTheme="minorHAnsi" w:hAnsi="Consolas" w:cs="Consolas"/>
+          <w:color w:val="0000FF"/>
+          <w:sz w:val="19"/>
+          <w:szCs w:val="19"/>
+        </w:rPr>
+        <w:t>union</w:t>
+      </w:r>
+    </w:p>
+    <w:p>
+      <w:pPr>
+        <w:widowControl/>
+        <w:adjustRightInd w:val="0"/>
+        <w:rPr>
+          <w:rFonts w:ascii="Consolas" w:eastAsiaTheme="minorHAnsi" w:hAnsi="Consolas" w:cs="Consolas"/>
+          <w:color w:val="000000"/>
+          <w:sz w:val="19"/>
+          <w:szCs w:val="19"/>
+        </w:rPr>
+      </w:pPr>
+      <w:r>
+        <w:rPr>
+          <w:rFonts w:ascii="Consolas" w:eastAsiaTheme="minorHAnsi" w:hAnsi="Consolas" w:cs="Consolas"/>
+          <w:color w:val="0000FF"/>
+          <w:sz w:val="19"/>
+          <w:szCs w:val="19"/>
+        </w:rPr>
+        <w:t>select</w:t>
+      </w:r>
+      <w:r>
+        <w:rPr>
+          <w:rFonts w:ascii="Consolas" w:eastAsiaTheme="minorHAnsi" w:hAnsi="Consolas" w:cs="Consolas"/>
+          <w:color w:val="000000"/>
+          <w:sz w:val="19"/>
+          <w:szCs w:val="19"/>
+        </w:rPr>
+        <w:t xml:space="preserve"> </w:t>
+      </w:r>
+      <w:r>
+        <w:rPr>
+          <w:rFonts w:ascii="Consolas" w:eastAsiaTheme="minorHAnsi" w:hAnsi="Consolas" w:cs="Consolas"/>
+          <w:color w:val="FF0000"/>
+          <w:sz w:val="19"/>
+          <w:szCs w:val="19"/>
+        </w:rPr>
+        <w:t>'CHI'</w:t>
+      </w:r>
+      <w:r>
+        <w:rPr>
+          <w:rFonts w:ascii="Consolas" w:eastAsiaTheme="minorHAnsi" w:hAnsi="Consolas" w:cs="Consolas"/>
+          <w:color w:val="808080"/>
+          <w:sz w:val="19"/>
+          <w:szCs w:val="19"/>
+        </w:rPr>
+        <w:t>,</w:t>
+      </w:r>
+      <w:r>
+        <w:rPr>
+          <w:rFonts w:ascii="Consolas" w:eastAsiaTheme="minorHAnsi" w:hAnsi="Consolas" w:cs="Consolas"/>
+          <w:color w:val="FF0000"/>
+          <w:sz w:val="19"/>
+          <w:szCs w:val="19"/>
+        </w:rPr>
+        <w:t>'Chile'</w:t>
+      </w:r>
+    </w:p>
+    <w:p>
+      <w:pPr>
+        <w:widowControl/>
+        <w:adjustRightInd w:val="0"/>
+        <w:rPr>
+          <w:rFonts w:ascii="Consolas" w:eastAsiaTheme="minorHAnsi" w:hAnsi="Consolas" w:cs="Consolas"/>
+          <w:color w:val="000000"/>
+          <w:sz w:val="19"/>
+          <w:szCs w:val="19"/>
+        </w:rPr>
+      </w:pPr>
+      <w:r>
+        <w:rPr>
+          <w:rFonts w:ascii="Consolas" w:eastAsiaTheme="minorHAnsi" w:hAnsi="Consolas" w:cs="Consolas"/>
+          <w:color w:val="0000FF"/>
+          <w:sz w:val="19"/>
+          <w:szCs w:val="19"/>
+        </w:rPr>
+        <w:t>select</w:t>
+      </w:r>
+      <w:r>
+        <w:rPr>
+          <w:rFonts w:ascii="Consolas" w:eastAsiaTheme="minorHAnsi" w:hAnsi="Consolas" w:cs="Consolas"/>
+          <w:color w:val="000000"/>
+          <w:sz w:val="19"/>
+          <w:szCs w:val="19"/>
+        </w:rPr>
+        <w:t xml:space="preserve"> </w:t>
+      </w:r>
+      <w:r>
+        <w:rPr>
+          <w:rFonts w:ascii="Consolas" w:eastAsiaTheme="minorHAnsi" w:hAnsi="Consolas" w:cs="Consolas"/>
+          <w:color w:val="FF0000"/>
+          <w:sz w:val="19"/>
+          <w:szCs w:val="19"/>
+        </w:rPr>
+        <w:t>'PER'</w:t>
+      </w:r>
+      <w:r>
+        <w:rPr>
+          <w:rFonts w:ascii="Consolas" w:eastAsiaTheme="minorHAnsi" w:hAnsi="Consolas" w:cs="Consolas"/>
+          <w:color w:val="808080"/>
+          <w:sz w:val="19"/>
+          <w:szCs w:val="19"/>
+        </w:rPr>
+        <w:t>,</w:t>
+      </w:r>
+      <w:r>
+        <w:rPr>
+          <w:rFonts w:ascii="Consolas" w:eastAsiaTheme="minorHAnsi" w:hAnsi="Consolas" w:cs="Consolas"/>
+          <w:color w:val="FF0000"/>
+          <w:sz w:val="19"/>
+          <w:szCs w:val="19"/>
+        </w:rPr>
+        <w:t>'Peru'</w:t>
+      </w:r>
+      <w:r>
+        <w:rPr>
+          <w:rFonts w:ascii="Consolas" w:eastAsiaTheme="minorHAnsi" w:hAnsi="Consolas" w:cs="Consolas"/>
+          <w:color w:val="000000"/>
+          <w:sz w:val="19"/>
+          <w:szCs w:val="19"/>
+        </w:rPr>
+        <w:t xml:space="preserve"> </w:t>
+      </w:r>
+      <w:r>
+        <w:rPr>
+          <w:rFonts w:ascii="Consolas" w:eastAsiaTheme="minorHAnsi" w:hAnsi="Consolas" w:cs="Consolas"/>
+          <w:color w:val="0000FF"/>
+          <w:sz w:val="19"/>
+          <w:szCs w:val="19"/>
+        </w:rPr>
+        <w:t>union</w:t>
+      </w:r>
+    </w:p>
+    <w:p>
+      <w:pPr>
+        <w:widowControl/>
+        <w:adjustRightInd w:val="0"/>
+        <w:rPr>
+          <w:rFonts w:ascii="Consolas" w:eastAsiaTheme="minorHAnsi" w:hAnsi="Consolas" w:cs="Consolas"/>
+          <w:color w:val="000000"/>
+          <w:sz w:val="19"/>
+          <w:szCs w:val="19"/>
+        </w:rPr>
+      </w:pPr>
+      <w:r>
+        <w:rPr>
+          <w:rFonts w:ascii="Consolas" w:eastAsiaTheme="minorHAnsi" w:hAnsi="Consolas" w:cs="Consolas"/>
+          <w:color w:val="0000FF"/>
+          <w:sz w:val="19"/>
+          <w:szCs w:val="19"/>
+        </w:rPr>
+        <w:t>select</w:t>
+      </w:r>
+      <w:r>
+        <w:rPr>
+          <w:rFonts w:ascii="Consolas" w:eastAsiaTheme="minorHAnsi" w:hAnsi="Consolas" w:cs="Consolas"/>
+          <w:color w:val="000000"/>
+          <w:sz w:val="19"/>
+          <w:szCs w:val="19"/>
+        </w:rPr>
+        <w:t xml:space="preserve"> </w:t>
+      </w:r>
+      <w:r>
+        <w:rPr>
+          <w:rFonts w:ascii="Consolas" w:eastAsiaTheme="minorHAnsi" w:hAnsi="Consolas" w:cs="Consolas"/>
+          <w:color w:val="FF0000"/>
+          <w:sz w:val="19"/>
+          <w:szCs w:val="19"/>
+        </w:rPr>
+        <w:t>'GUY'</w:t>
+      </w:r>
+      <w:r>
+        <w:rPr>
+          <w:rFonts w:ascii="Consolas" w:eastAsiaTheme="minorHAnsi" w:hAnsi="Consolas" w:cs="Consolas"/>
+          <w:color w:val="808080"/>
+          <w:sz w:val="19"/>
+          <w:szCs w:val="19"/>
+        </w:rPr>
+        <w:t>,</w:t>
+      </w:r>
+      <w:r>
+        <w:rPr>
+          <w:rFonts w:ascii="Consolas" w:eastAsiaTheme="minorHAnsi" w:hAnsi="Consolas" w:cs="Consolas"/>
+          <w:color w:val="FF0000"/>
+          <w:sz w:val="19"/>
+          <w:szCs w:val="19"/>
+        </w:rPr>
+        <w:t>'Guyana'</w:t>
+      </w:r>
+      <w:r>
+        <w:rPr>
+          <w:rFonts w:ascii="Consolas" w:eastAsiaTheme="minorHAnsi" w:hAnsi="Consolas" w:cs="Consolas"/>
+          <w:color w:val="000000"/>
+          <w:sz w:val="19"/>
+          <w:szCs w:val="19"/>
+        </w:rPr>
+        <w:t xml:space="preserve"> </w:t>
+      </w:r>
+      <w:r>
+        <w:rPr>
+          <w:rFonts w:ascii="Consolas" w:eastAsiaTheme="minorHAnsi" w:hAnsi="Consolas" w:cs="Consolas"/>
+          <w:color w:val="0000FF"/>
+          <w:sz w:val="19"/>
+          <w:szCs w:val="19"/>
+        </w:rPr>
+        <w:t>union</w:t>
+      </w:r>
+    </w:p>
+    <w:p>
+      <w:pPr>
+        <w:widowControl/>
+        <w:adjustRightInd w:val="0"/>
+        <w:rPr>
+          <w:rFonts w:ascii="Consolas" w:eastAsiaTheme="minorHAnsi" w:hAnsi="Consolas" w:cs="Consolas"/>
+          <w:color w:val="000000"/>
+          <w:sz w:val="19"/>
+          <w:szCs w:val="19"/>
+        </w:rPr>
+      </w:pPr>
+      <w:r>
+        <w:rPr>
+          <w:rFonts w:ascii="Consolas" w:eastAsiaTheme="minorHAnsi" w:hAnsi="Consolas" w:cs="Consolas"/>
+          <w:color w:val="0000FF"/>
+          <w:sz w:val="19"/>
+          <w:szCs w:val="19"/>
+        </w:rPr>
+        <w:t>select</w:t>
+      </w:r>
+      <w:r>
+        <w:rPr>
+          <w:rFonts w:ascii="Consolas" w:eastAsiaTheme="minorHAnsi" w:hAnsi="Consolas" w:cs="Consolas"/>
+          <w:color w:val="000000"/>
+          <w:sz w:val="19"/>
+          <w:szCs w:val="19"/>
+        </w:rPr>
+        <w:t xml:space="preserve"> </w:t>
+      </w:r>
+      <w:r>
+        <w:rPr>
+          <w:rFonts w:ascii="Consolas" w:eastAsiaTheme="minorHAnsi" w:hAnsi="Consolas" w:cs="Consolas"/>
+          <w:color w:val="FF0000"/>
+          <w:sz w:val="19"/>
+          <w:szCs w:val="19"/>
+        </w:rPr>
+        <w:t>'SUR'</w:t>
+      </w:r>
+      <w:r>
+        <w:rPr>
+          <w:rFonts w:ascii="Consolas" w:eastAsiaTheme="minorHAnsi" w:hAnsi="Consolas" w:cs="Consolas"/>
+          <w:color w:val="808080"/>
+          <w:sz w:val="19"/>
+          <w:szCs w:val="19"/>
+        </w:rPr>
+        <w:t>,</w:t>
+      </w:r>
+      <w:r>
+        <w:rPr>
+          <w:rFonts w:ascii="Consolas" w:eastAsiaTheme="minorHAnsi" w:hAnsi="Consolas" w:cs="Consolas"/>
+          <w:color w:val="FF0000"/>
+          <w:sz w:val="19"/>
+          <w:szCs w:val="19"/>
+        </w:rPr>
+        <w:t>'Surinam'</w:t>
+      </w:r>
+      <w:r>
+        <w:rPr>
+          <w:rFonts w:ascii="Consolas" w:eastAsiaTheme="minorHAnsi" w:hAnsi="Consolas" w:cs="Consolas"/>
+          <w:color w:val="000000"/>
+          <w:sz w:val="19"/>
+          <w:szCs w:val="19"/>
+        </w:rPr>
+        <w:t xml:space="preserve"> </w:t>
+      </w:r>
+    </w:p>
+    <w:p>
+      <w:r>
+        <w:rPr>
+          <w:rFonts w:ascii="Consolas" w:eastAsiaTheme="minorHAnsi" w:hAnsi="Consolas" w:cs="Consolas"/>
+          <w:color w:val="0000FF"/>
+          <w:sz w:val="19"/>
+          <w:szCs w:val="19"/>
+        </w:rPr>
+        <w:t>go</w:t>
+      </w:r>
+    </w:p>
     <w:p/>
     <w:sectPr>
-      <w:headerReference w:type="default" r:id="rId10"/>
-      <w:footerReference w:type="default" r:id="rId11"/>
+      <w:headerReference w:type="default" r:id="rId11"/>
+      <w:footerReference w:type="default" r:id="rId12"/>
       <w:type w:val="continuous"/>
       <w:pgSz w:w="11910" w:h="16850"/>
       <w:pgMar w:top="720" w:right="720" w:bottom="720" w:left="720" w:header="720" w:footer="720" w:gutter="0"/>
@@ -9761,6 +10926,28 @@
       <w:szCs w:val="26"/>
     </w:rPr>
   </w:style>
+  <w:style w:type="paragraph" w:styleId="Ttulo3">
+    <w:name w:val="heading 3"/>
+    <w:basedOn w:val="Normal"/>
+    <w:next w:val="Normal"/>
+    <w:link w:val="Ttulo3Car"/>
+    <w:uiPriority w:val="9"/>
+    <w:unhideWhenUsed/>
+    <w:qFormat/>
+    <w:rsid w:val="00BC4DA2"/>
+    <w:pPr>
+      <w:keepNext/>
+      <w:keepLines/>
+      <w:spacing w:before="40"/>
+      <w:outlineLvl w:val="2"/>
+    </w:pPr>
+    <w:rPr>
+      <w:rFonts w:asciiTheme="majorHAnsi" w:eastAsiaTheme="majorEastAsia" w:hAnsiTheme="majorHAnsi" w:cstheme="majorBidi"/>
+      <w:color w:val="243F60" w:themeColor="accent1" w:themeShade="7F"/>
+      <w:sz w:val="24"/>
+      <w:szCs w:val="24"/>
+    </w:rPr>
+  </w:style>
   <w:style w:type="character" w:default="1" w:styleId="Fuentedeprrafopredeter">
     <w:name w:val="Default Paragraph Font"/>
     <w:uiPriority w:val="1"/>
@@ -9971,6 +11158,20 @@
     <w:rPr>
       <w:color w:val="800080" w:themeColor="followedHyperlink"/>
       <w:u w:val="single"/>
+    </w:rPr>
+  </w:style>
+  <w:style w:type="character" w:customStyle="1" w:styleId="Ttulo3Car">
+    <w:name w:val="Título 3 Car"/>
+    <w:basedOn w:val="Fuentedeprrafopredeter"/>
+    <w:link w:val="Ttulo3"/>
+    <w:uiPriority w:val="9"/>
+    <w:rsid w:val="00BC4DA2"/>
+    <w:rPr>
+      <w:rFonts w:asciiTheme="majorHAnsi" w:eastAsiaTheme="majorEastAsia" w:hAnsiTheme="majorHAnsi" w:cstheme="majorBidi"/>
+      <w:color w:val="243F60" w:themeColor="accent1" w:themeShade="7F"/>
+      <w:sz w:val="24"/>
+      <w:szCs w:val="24"/>
+      <w:lang w:val="es-AR"/>
     </w:rPr>
   </w:style>
 </w:styles>

</xml_diff>

<commit_message>
FIX INSERT UNION PAISES
</commit_message>
<xml_diff>
--- a/Base de TIF_LAB_3/TIF_Laboratorio_III.docx
+++ b/Base de TIF_LAB_3/TIF_Laboratorio_III.docx
@@ -1604,10 +1604,10 @@
           <w:noProof/>
         </w:rPr>
         <w:drawing>
-          <wp:inline distT="0" distB="0" distL="0" distR="0" wp14:anchorId="56384EDA" wp14:editId="29D78618">
-            <wp:extent cx="4211782" cy="4346945"/>
-            <wp:effectExtent l="0" t="0" r="0" b="0"/>
-            <wp:docPr id="7" name="Imagen 7" descr="Interfaz de usuario gráfica, Texto&#10;&#10;Descripción generada automáticamente"/>
+          <wp:inline distT="0" distB="0" distL="0" distR="0" wp14:anchorId="6F10F40D" wp14:editId="76EB354D">
+            <wp:extent cx="3865418" cy="3988358"/>
+            <wp:effectExtent l="0" t="0" r="1905" b="0"/>
+            <wp:docPr id="10" name="Imagen 10" descr="Interfaz de usuario gráfica, Texto&#10;&#10;Descripción generada automáticamente"/>
             <wp:cNvGraphicFramePr>
               <a:graphicFrameLocks xmlns:a="http://schemas.openxmlformats.org/drawingml/2006/main" noChangeAspect="1"/>
             </wp:cNvGraphicFramePr>
@@ -1615,13 +1615,13 @@
               <a:graphicData uri="http://schemas.openxmlformats.org/drawingml/2006/picture">
                 <pic:pic xmlns:pic="http://schemas.openxmlformats.org/drawingml/2006/picture">
                   <pic:nvPicPr>
-                    <pic:cNvPr id="7" name="Imagen 7" descr="Interfaz de usuario gráfica, Texto&#10;&#10;Descripción generada automáticamente"/>
+                    <pic:cNvPr id="10" name="Imagen 10" descr="Interfaz de usuario gráfica, Texto&#10;&#10;Descripción generada automáticamente"/>
                     <pic:cNvPicPr>
                       <a:picLocks noChangeAspect="1" noChangeArrowheads="1"/>
                     </pic:cNvPicPr>
                   </pic:nvPicPr>
                   <pic:blipFill>
-                    <a:blip r:embed="rId11">
+                    <a:blip r:embed="rId11" cstate="print">
                       <a:extLst>
                         <a:ext uri="{28A0092B-C50C-407E-A947-70E740481C1C}">
                           <a14:useLocalDpi xmlns:a14="http://schemas.microsoft.com/office/drawing/2010/main" val="0"/>
@@ -1636,7 +1636,7 @@
                   <pic:spPr bwMode="auto">
                     <a:xfrm>
                       <a:off x="0" y="0"/>
-                      <a:ext cx="4226970" cy="4362620"/>
+                      <a:ext cx="3877754" cy="4001087"/>
                     </a:xfrm>
                     <a:prstGeom prst="rect">
                       <a:avLst/>
@@ -1739,7 +1739,6 @@
         </w:rPr>
         <w:t xml:space="preserve"> </w:t>
       </w:r>
-      <w:proofErr w:type="gramStart"/>
       <w:r>
         <w:rPr>
           <w:rFonts w:ascii="Consolas" w:eastAsiaTheme="minorHAnsi" w:hAnsi="Consolas" w:cs="Consolas"/>
@@ -1749,7 +1748,6 @@
         </w:rPr>
         <w:t>master</w:t>
       </w:r>
-      <w:proofErr w:type="gramEnd"/>
     </w:p>
     <w:p>
       <w:pPr>
@@ -2049,17 +2047,7 @@
           <w:sz w:val="19"/>
           <w:szCs w:val="19"/>
         </w:rPr>
-        <w:t>IDPais_</w:t>
-      </w:r>
-      <w:proofErr w:type="gramStart"/>
-      <w:r>
-        <w:rPr>
-          <w:rFonts w:ascii="Consolas" w:eastAsiaTheme="minorHAnsi" w:hAnsi="Consolas" w:cs="Consolas"/>
-          <w:color w:val="000000"/>
-          <w:sz w:val="19"/>
-          <w:szCs w:val="19"/>
-        </w:rPr>
-        <w:t>Pa</w:t>
+        <w:t>IDPais_Pa</w:t>
       </w:r>
       <w:proofErr w:type="spellEnd"/>
       <w:r>
@@ -2082,7 +2070,6 @@
         <w:t>char</w:t>
       </w:r>
       <w:proofErr w:type="spellEnd"/>
-      <w:proofErr w:type="gramEnd"/>
       <w:r>
         <w:rPr>
           <w:rFonts w:ascii="Consolas" w:eastAsiaTheme="minorHAnsi" w:hAnsi="Consolas" w:cs="Consolas"/>
@@ -2191,7 +2178,6 @@
         </w:rPr>
         <w:t xml:space="preserve"> </w:t>
       </w:r>
-      <w:proofErr w:type="gramStart"/>
       <w:r>
         <w:rPr>
           <w:rFonts w:ascii="Consolas" w:eastAsiaTheme="minorHAnsi" w:hAnsi="Consolas" w:cs="Consolas"/>
@@ -2210,7 +2196,6 @@
         </w:rPr>
         <w:t>(</w:t>
       </w:r>
-      <w:proofErr w:type="gramEnd"/>
       <w:r>
         <w:rPr>
           <w:rFonts w:ascii="Consolas" w:eastAsiaTheme="minorHAnsi" w:hAnsi="Consolas" w:cs="Consolas"/>
@@ -2677,7 +2662,6 @@
         <w:t xml:space="preserve"> </w:t>
       </w:r>
       <w:proofErr w:type="spellStart"/>
-      <w:proofErr w:type="gramStart"/>
       <w:r>
         <w:rPr>
           <w:rFonts w:ascii="Consolas" w:eastAsiaTheme="minorHAnsi" w:hAnsi="Consolas" w:cs="Consolas"/>
@@ -2697,7 +2681,6 @@
         </w:rPr>
         <w:t>(</w:t>
       </w:r>
-      <w:proofErr w:type="gramEnd"/>
       <w:r>
         <w:rPr>
           <w:rFonts w:ascii="Consolas" w:eastAsiaTheme="minorHAnsi" w:hAnsi="Consolas" w:cs="Consolas"/>
@@ -2798,7 +2781,6 @@
         <w:t xml:space="preserve"> </w:t>
       </w:r>
       <w:proofErr w:type="spellStart"/>
-      <w:proofErr w:type="gramStart"/>
       <w:r>
         <w:rPr>
           <w:rFonts w:ascii="Consolas" w:eastAsiaTheme="minorHAnsi" w:hAnsi="Consolas" w:cs="Consolas"/>
@@ -2818,7 +2800,6 @@
         </w:rPr>
         <w:t>(</w:t>
       </w:r>
-      <w:proofErr w:type="gramEnd"/>
       <w:r>
         <w:rPr>
           <w:rFonts w:ascii="Consolas" w:eastAsiaTheme="minorHAnsi" w:hAnsi="Consolas" w:cs="Consolas"/>
@@ -2926,7 +2907,6 @@
           <w:sz w:val="19"/>
           <w:szCs w:val="19"/>
         </w:rPr>
-        <w:lastRenderedPageBreak/>
         <w:t>estado_GE</w:t>
       </w:r>
       <w:proofErr w:type="spellEnd"/>
@@ -3171,6 +3151,7 @@
           <w:sz w:val="19"/>
           <w:szCs w:val="19"/>
         </w:rPr>
+        <w:lastRenderedPageBreak/>
         <w:t>go</w:t>
       </w:r>
       <w:proofErr w:type="spellEnd"/>
@@ -3311,7 +3292,6 @@
         <w:t xml:space="preserve"> </w:t>
       </w:r>
       <w:proofErr w:type="spellStart"/>
-      <w:proofErr w:type="gramStart"/>
       <w:r>
         <w:rPr>
           <w:rFonts w:ascii="Consolas" w:eastAsiaTheme="minorHAnsi" w:hAnsi="Consolas" w:cs="Consolas"/>
@@ -3331,7 +3311,6 @@
         </w:rPr>
         <w:t>(</w:t>
       </w:r>
-      <w:proofErr w:type="gramEnd"/>
       <w:r>
         <w:rPr>
           <w:rFonts w:ascii="Consolas" w:eastAsiaTheme="minorHAnsi" w:hAnsi="Consolas" w:cs="Consolas"/>
@@ -3419,7 +3398,6 @@
         <w:t xml:space="preserve"> </w:t>
       </w:r>
       <w:proofErr w:type="spellStart"/>
-      <w:proofErr w:type="gramStart"/>
       <w:r>
         <w:rPr>
           <w:rFonts w:ascii="Consolas" w:eastAsiaTheme="minorHAnsi" w:hAnsi="Consolas" w:cs="Consolas"/>
@@ -3439,7 +3417,6 @@
         </w:rPr>
         <w:t>(</w:t>
       </w:r>
-      <w:proofErr w:type="gramEnd"/>
       <w:r>
         <w:rPr>
           <w:rFonts w:ascii="Consolas" w:eastAsiaTheme="minorHAnsi" w:hAnsi="Consolas" w:cs="Consolas"/>
@@ -3703,7 +3680,6 @@
         <w:t xml:space="preserve"> </w:t>
       </w:r>
       <w:proofErr w:type="spellStart"/>
-      <w:proofErr w:type="gramStart"/>
       <w:r>
         <w:rPr>
           <w:rFonts w:ascii="Consolas" w:eastAsiaTheme="minorHAnsi" w:hAnsi="Consolas" w:cs="Consolas"/>
@@ -3723,7 +3699,6 @@
         </w:rPr>
         <w:t>(</w:t>
       </w:r>
-      <w:proofErr w:type="gramEnd"/>
       <w:r>
         <w:rPr>
           <w:rFonts w:ascii="Consolas" w:eastAsiaTheme="minorHAnsi" w:hAnsi="Consolas" w:cs="Consolas"/>
@@ -4295,7 +4270,6 @@
         <w:t xml:space="preserve"> </w:t>
       </w:r>
       <w:proofErr w:type="spellStart"/>
-      <w:proofErr w:type="gramStart"/>
       <w:r>
         <w:rPr>
           <w:rFonts w:ascii="Consolas" w:eastAsiaTheme="minorHAnsi" w:hAnsi="Consolas" w:cs="Consolas"/>
@@ -4315,7 +4289,6 @@
         </w:rPr>
         <w:t>(</w:t>
       </w:r>
-      <w:proofErr w:type="gramEnd"/>
       <w:r>
         <w:rPr>
           <w:rFonts w:ascii="Consolas" w:eastAsiaTheme="minorHAnsi" w:hAnsi="Consolas" w:cs="Consolas"/>
@@ -4403,7 +4376,6 @@
         <w:t xml:space="preserve"> </w:t>
       </w:r>
       <w:proofErr w:type="spellStart"/>
-      <w:proofErr w:type="gramStart"/>
       <w:r>
         <w:rPr>
           <w:rFonts w:ascii="Consolas" w:eastAsiaTheme="minorHAnsi" w:hAnsi="Consolas" w:cs="Consolas"/>
@@ -4423,7 +4395,6 @@
         </w:rPr>
         <w:t>(</w:t>
       </w:r>
-      <w:proofErr w:type="gramEnd"/>
       <w:r>
         <w:rPr>
           <w:rFonts w:ascii="Consolas" w:eastAsiaTheme="minorHAnsi" w:hAnsi="Consolas" w:cs="Consolas"/>
@@ -4511,7 +4482,6 @@
         <w:t xml:space="preserve"> </w:t>
       </w:r>
       <w:proofErr w:type="spellStart"/>
-      <w:proofErr w:type="gramStart"/>
       <w:r>
         <w:rPr>
           <w:rFonts w:ascii="Consolas" w:eastAsiaTheme="minorHAnsi" w:hAnsi="Consolas" w:cs="Consolas"/>
@@ -4531,7 +4501,6 @@
         </w:rPr>
         <w:t>(</w:t>
       </w:r>
-      <w:proofErr w:type="gramEnd"/>
       <w:r>
         <w:rPr>
           <w:rFonts w:ascii="Consolas" w:eastAsiaTheme="minorHAnsi" w:hAnsi="Consolas" w:cs="Consolas"/>
@@ -4619,7 +4588,6 @@
         <w:t xml:space="preserve"> </w:t>
       </w:r>
       <w:proofErr w:type="spellStart"/>
-      <w:proofErr w:type="gramStart"/>
       <w:r>
         <w:rPr>
           <w:rFonts w:ascii="Consolas" w:eastAsiaTheme="minorHAnsi" w:hAnsi="Consolas" w:cs="Consolas"/>
@@ -4639,7 +4607,6 @@
         </w:rPr>
         <w:t>(</w:t>
       </w:r>
-      <w:proofErr w:type="gramEnd"/>
       <w:r>
         <w:rPr>
           <w:rFonts w:ascii="Consolas" w:eastAsiaTheme="minorHAnsi" w:hAnsi="Consolas" w:cs="Consolas"/>
@@ -4806,7 +4773,6 @@
         <w:t xml:space="preserve"> </w:t>
       </w:r>
       <w:proofErr w:type="spellStart"/>
-      <w:proofErr w:type="gramStart"/>
       <w:r>
         <w:rPr>
           <w:rFonts w:ascii="Consolas" w:eastAsiaTheme="minorHAnsi" w:hAnsi="Consolas" w:cs="Consolas"/>
@@ -4826,7 +4792,6 @@
         </w:rPr>
         <w:t>(</w:t>
       </w:r>
-      <w:proofErr w:type="gramEnd"/>
       <w:r>
         <w:rPr>
           <w:rFonts w:ascii="Consolas" w:eastAsiaTheme="minorHAnsi" w:hAnsi="Consolas" w:cs="Consolas"/>
@@ -4914,7 +4879,6 @@
         <w:t xml:space="preserve"> </w:t>
       </w:r>
       <w:proofErr w:type="spellStart"/>
-      <w:proofErr w:type="gramStart"/>
       <w:r>
         <w:rPr>
           <w:rFonts w:ascii="Consolas" w:eastAsiaTheme="minorHAnsi" w:hAnsi="Consolas" w:cs="Consolas"/>
@@ -4934,7 +4898,6 @@
         </w:rPr>
         <w:t>(</w:t>
       </w:r>
-      <w:proofErr w:type="gramEnd"/>
       <w:r>
         <w:rPr>
           <w:rFonts w:ascii="Consolas" w:eastAsiaTheme="minorHAnsi" w:hAnsi="Consolas" w:cs="Consolas"/>
@@ -5101,7 +5064,6 @@
         <w:t xml:space="preserve"> </w:t>
       </w:r>
       <w:proofErr w:type="spellStart"/>
-      <w:proofErr w:type="gramStart"/>
       <w:r>
         <w:rPr>
           <w:rFonts w:ascii="Consolas" w:eastAsiaTheme="minorHAnsi" w:hAnsi="Consolas" w:cs="Consolas"/>
@@ -5121,7 +5083,6 @@
         </w:rPr>
         <w:t>(</w:t>
       </w:r>
-      <w:proofErr w:type="gramEnd"/>
       <w:r>
         <w:rPr>
           <w:rFonts w:ascii="Consolas" w:eastAsiaTheme="minorHAnsi" w:hAnsi="Consolas" w:cs="Consolas"/>
@@ -5971,7 +5932,6 @@
         <w:t xml:space="preserve"> </w:t>
       </w:r>
       <w:proofErr w:type="spellStart"/>
-      <w:proofErr w:type="gramStart"/>
       <w:r>
         <w:rPr>
           <w:rFonts w:ascii="Consolas" w:eastAsiaTheme="minorHAnsi" w:hAnsi="Consolas" w:cs="Consolas"/>
@@ -5991,7 +5951,6 @@
         </w:rPr>
         <w:t>(</w:t>
       </w:r>
-      <w:proofErr w:type="gramEnd"/>
       <w:r>
         <w:rPr>
           <w:rFonts w:ascii="Consolas" w:eastAsiaTheme="minorHAnsi" w:hAnsi="Consolas" w:cs="Consolas"/>
@@ -6097,7 +6056,6 @@
         <w:tab/>
       </w:r>
       <w:proofErr w:type="spellStart"/>
-      <w:proofErr w:type="gramStart"/>
       <w:r>
         <w:rPr>
           <w:rFonts w:ascii="Consolas" w:eastAsiaTheme="minorHAnsi" w:hAnsi="Consolas" w:cs="Consolas"/>
@@ -6117,7 +6075,6 @@
         </w:rPr>
         <w:t>(</w:t>
       </w:r>
-      <w:proofErr w:type="gramEnd"/>
       <w:r>
         <w:rPr>
           <w:rFonts w:ascii="Consolas" w:eastAsiaTheme="minorHAnsi" w:hAnsi="Consolas" w:cs="Consolas"/>
@@ -6192,46 +6149,26 @@
           <w:sz w:val="19"/>
           <w:szCs w:val="19"/>
         </w:rPr>
-        <w:t>total_</w:t>
-      </w:r>
-      <w:proofErr w:type="gramStart"/>
-      <w:r>
-        <w:rPr>
-          <w:rFonts w:ascii="Consolas" w:eastAsiaTheme="minorHAnsi" w:hAnsi="Consolas" w:cs="Consolas"/>
-          <w:color w:val="000000"/>
-          <w:sz w:val="19"/>
-          <w:szCs w:val="19"/>
-        </w:rPr>
-        <w:t>Sus</w:t>
-      </w:r>
-      <w:proofErr w:type="spellEnd"/>
-      <w:r>
-        <w:rPr>
-          <w:rFonts w:ascii="Consolas" w:eastAsiaTheme="minorHAnsi" w:hAnsi="Consolas" w:cs="Consolas"/>
-          <w:color w:val="000000"/>
-          <w:sz w:val="19"/>
-          <w:szCs w:val="19"/>
-        </w:rPr>
-        <w:t xml:space="preserve"> </w:t>
-      </w:r>
-      <w:r>
-        <w:rPr>
-          <w:rFonts w:ascii="Consolas" w:eastAsiaTheme="minorHAnsi" w:hAnsi="Consolas" w:cs="Consolas"/>
-          <w:color w:val="0000FF"/>
-          <w:sz w:val="19"/>
-          <w:szCs w:val="19"/>
-        </w:rPr>
-        <w:t>decimal</w:t>
-      </w:r>
-      <w:proofErr w:type="gramEnd"/>
-      <w:r>
-        <w:rPr>
-          <w:rFonts w:ascii="Consolas" w:eastAsiaTheme="minorHAnsi" w:hAnsi="Consolas" w:cs="Consolas"/>
-          <w:color w:val="0000FF"/>
-          <w:sz w:val="19"/>
-          <w:szCs w:val="19"/>
-        </w:rPr>
-        <w:t xml:space="preserve"> </w:t>
+        <w:t>total_Sus</w:t>
+      </w:r>
+      <w:proofErr w:type="spellEnd"/>
+      <w:r>
+        <w:rPr>
+          <w:rFonts w:ascii="Consolas" w:eastAsiaTheme="minorHAnsi" w:hAnsi="Consolas" w:cs="Consolas"/>
+          <w:color w:val="000000"/>
+          <w:sz w:val="19"/>
+          <w:szCs w:val="19"/>
+        </w:rPr>
+        <w:t xml:space="preserve"> </w:t>
+      </w:r>
+      <w:r>
+        <w:rPr>
+          <w:rFonts w:ascii="Consolas" w:eastAsiaTheme="minorHAnsi" w:hAnsi="Consolas" w:cs="Consolas"/>
+          <w:color w:val="0000FF"/>
+          <w:sz w:val="19"/>
+          <w:szCs w:val="19"/>
+        </w:rPr>
+        <w:t xml:space="preserve">decimal </w:t>
       </w:r>
       <w:r>
         <w:rPr>
@@ -6447,17 +6384,7 @@
           <w:sz w:val="19"/>
           <w:szCs w:val="19"/>
         </w:rPr>
-        <w:t>estado_</w:t>
-      </w:r>
-      <w:proofErr w:type="gramStart"/>
-      <w:r>
-        <w:rPr>
-          <w:rFonts w:ascii="Consolas" w:eastAsiaTheme="minorHAnsi" w:hAnsi="Consolas" w:cs="Consolas"/>
-          <w:color w:val="000000"/>
-          <w:sz w:val="19"/>
-          <w:szCs w:val="19"/>
-        </w:rPr>
-        <w:t>Sus</w:t>
+        <w:t>estado_Sus</w:t>
       </w:r>
       <w:proofErr w:type="spellEnd"/>
       <w:r>
@@ -6478,7 +6405,6 @@
         </w:rPr>
         <w:t>bit</w:t>
       </w:r>
-      <w:proofErr w:type="gramEnd"/>
       <w:r>
         <w:rPr>
           <w:rFonts w:ascii="Consolas" w:eastAsiaTheme="minorHAnsi" w:hAnsi="Consolas" w:cs="Consolas"/>
@@ -7020,7 +6946,6 @@
         <w:t xml:space="preserve"> </w:t>
       </w:r>
       <w:proofErr w:type="spellStart"/>
-      <w:proofErr w:type="gramStart"/>
       <w:r>
         <w:rPr>
           <w:rFonts w:ascii="Consolas" w:eastAsiaTheme="minorHAnsi" w:hAnsi="Consolas" w:cs="Consolas"/>
@@ -7040,7 +6965,6 @@
         </w:rPr>
         <w:t>(</w:t>
       </w:r>
-      <w:proofErr w:type="gramEnd"/>
       <w:r>
         <w:rPr>
           <w:rFonts w:ascii="Consolas" w:eastAsiaTheme="minorHAnsi" w:hAnsi="Consolas" w:cs="Consolas"/>
@@ -7159,7 +7083,6 @@
         <w:t xml:space="preserve"> </w:t>
       </w:r>
       <w:proofErr w:type="spellStart"/>
-      <w:proofErr w:type="gramStart"/>
       <w:r>
         <w:rPr>
           <w:rFonts w:ascii="Consolas" w:eastAsiaTheme="minorHAnsi" w:hAnsi="Consolas" w:cs="Consolas"/>
@@ -7179,7 +7102,6 @@
         </w:rPr>
         <w:t>(</w:t>
       </w:r>
-      <w:proofErr w:type="gramEnd"/>
       <w:r>
         <w:rPr>
           <w:rFonts w:ascii="Consolas" w:eastAsiaTheme="minorHAnsi" w:hAnsi="Consolas" w:cs="Consolas"/>
@@ -7332,7 +7254,6 @@
         <w:t xml:space="preserve"> </w:t>
       </w:r>
       <w:proofErr w:type="spellStart"/>
-      <w:proofErr w:type="gramStart"/>
       <w:r>
         <w:rPr>
           <w:rFonts w:ascii="Consolas" w:eastAsiaTheme="minorHAnsi" w:hAnsi="Consolas" w:cs="Consolas"/>
@@ -7352,7 +7273,6 @@
         </w:rPr>
         <w:t>(</w:t>
       </w:r>
-      <w:proofErr w:type="gramEnd"/>
       <w:r>
         <w:rPr>
           <w:rFonts w:ascii="Consolas" w:eastAsiaTheme="minorHAnsi" w:hAnsi="Consolas" w:cs="Consolas"/>
@@ -7433,7 +7353,6 @@
         <w:t xml:space="preserve"> </w:t>
       </w:r>
       <w:proofErr w:type="spellStart"/>
-      <w:proofErr w:type="gramStart"/>
       <w:r>
         <w:rPr>
           <w:rFonts w:ascii="Consolas" w:eastAsiaTheme="minorHAnsi" w:hAnsi="Consolas" w:cs="Consolas"/>
@@ -7453,7 +7372,6 @@
         </w:rPr>
         <w:t>(</w:t>
       </w:r>
-      <w:proofErr w:type="gramEnd"/>
       <w:r>
         <w:rPr>
           <w:rFonts w:ascii="Consolas" w:eastAsiaTheme="minorHAnsi" w:hAnsi="Consolas" w:cs="Consolas"/>
@@ -7790,7 +7708,6 @@
         <w:t xml:space="preserve"> </w:t>
       </w:r>
       <w:proofErr w:type="spellStart"/>
-      <w:proofErr w:type="gramStart"/>
       <w:r>
         <w:rPr>
           <w:rFonts w:ascii="Consolas" w:eastAsiaTheme="minorHAnsi" w:hAnsi="Consolas" w:cs="Consolas"/>
@@ -7810,7 +7727,6 @@
         </w:rPr>
         <w:t>(</w:t>
       </w:r>
-      <w:proofErr w:type="gramEnd"/>
       <w:r>
         <w:rPr>
           <w:rFonts w:ascii="Consolas" w:eastAsiaTheme="minorHAnsi" w:hAnsi="Consolas" w:cs="Consolas"/>
@@ -8042,7 +7958,6 @@
           <w:sz w:val="19"/>
           <w:szCs w:val="19"/>
         </w:rPr>
-        <w:lastRenderedPageBreak/>
         <w:t>NROTarjeta_Cu</w:t>
       </w:r>
       <w:proofErr w:type="spellEnd"/>
@@ -8056,7 +7971,6 @@
         <w:t xml:space="preserve"> </w:t>
       </w:r>
       <w:proofErr w:type="spellStart"/>
-      <w:proofErr w:type="gramStart"/>
       <w:r>
         <w:rPr>
           <w:rFonts w:ascii="Consolas" w:eastAsiaTheme="minorHAnsi" w:hAnsi="Consolas" w:cs="Consolas"/>
@@ -8076,7 +7990,6 @@
         </w:rPr>
         <w:t>(</w:t>
       </w:r>
-      <w:proofErr w:type="gramEnd"/>
       <w:r>
         <w:rPr>
           <w:rFonts w:ascii="Consolas" w:eastAsiaTheme="minorHAnsi" w:hAnsi="Consolas" w:cs="Consolas"/>
@@ -8157,7 +8070,6 @@
         <w:t xml:space="preserve"> </w:t>
       </w:r>
       <w:proofErr w:type="spellStart"/>
-      <w:proofErr w:type="gramStart"/>
       <w:r>
         <w:rPr>
           <w:rFonts w:ascii="Consolas" w:eastAsiaTheme="minorHAnsi" w:hAnsi="Consolas" w:cs="Consolas"/>
@@ -8177,7 +8089,6 @@
         </w:rPr>
         <w:t>(</w:t>
       </w:r>
-      <w:proofErr w:type="gramEnd"/>
       <w:r>
         <w:rPr>
           <w:rFonts w:ascii="Consolas" w:eastAsiaTheme="minorHAnsi" w:hAnsi="Consolas" w:cs="Consolas"/>
@@ -8370,6 +8281,7 @@
           <w:sz w:val="19"/>
           <w:szCs w:val="19"/>
         </w:rPr>
+        <w:lastRenderedPageBreak/>
         <w:t>CONSTRAINT</w:t>
       </w:r>
       <w:r>
@@ -8594,7 +8506,6 @@
         <w:t xml:space="preserve"> </w:t>
       </w:r>
       <w:proofErr w:type="spellStart"/>
-      <w:proofErr w:type="gramStart"/>
       <w:r>
         <w:rPr>
           <w:rFonts w:ascii="Consolas" w:eastAsiaTheme="minorHAnsi" w:hAnsi="Consolas" w:cs="Consolas"/>
@@ -8615,7 +8526,6 @@
         <w:t>(</w:t>
       </w:r>
       <w:proofErr w:type="spellStart"/>
-      <w:proofErr w:type="gramEnd"/>
       <w:r>
         <w:rPr>
           <w:rFonts w:ascii="Consolas" w:eastAsiaTheme="minorHAnsi" w:hAnsi="Consolas" w:cs="Consolas"/>
@@ -8778,17 +8688,7 @@
           <w:sz w:val="19"/>
           <w:szCs w:val="19"/>
         </w:rPr>
-        <w:t xml:space="preserve"> </w:t>
-      </w:r>
-      <w:proofErr w:type="gramStart"/>
-      <w:r>
-        <w:rPr>
-          <w:rFonts w:ascii="Consolas" w:eastAsiaTheme="minorHAnsi" w:hAnsi="Consolas" w:cs="Consolas"/>
-          <w:color w:val="000000"/>
-          <w:sz w:val="19"/>
-          <w:szCs w:val="19"/>
-        </w:rPr>
-        <w:t>Suscripciones</w:t>
+        <w:t xml:space="preserve"> Suscripciones</w:t>
       </w:r>
       <w:r>
         <w:rPr>
@@ -8800,7 +8700,6 @@
         <w:t>(</w:t>
       </w:r>
       <w:proofErr w:type="spellStart"/>
-      <w:proofErr w:type="gramEnd"/>
       <w:r>
         <w:rPr>
           <w:rFonts w:ascii="Consolas" w:eastAsiaTheme="minorHAnsi" w:hAnsi="Consolas" w:cs="Consolas"/>
@@ -9009,7 +8908,6 @@
         <w:t xml:space="preserve"> </w:t>
       </w:r>
       <w:proofErr w:type="spellStart"/>
-      <w:proofErr w:type="gramStart"/>
       <w:r>
         <w:rPr>
           <w:rFonts w:ascii="Consolas" w:eastAsiaTheme="minorHAnsi" w:hAnsi="Consolas" w:cs="Consolas"/>
@@ -9029,7 +8927,6 @@
         </w:rPr>
         <w:t>(</w:t>
       </w:r>
-      <w:proofErr w:type="gramEnd"/>
       <w:r>
         <w:rPr>
           <w:rFonts w:ascii="Consolas" w:eastAsiaTheme="minorHAnsi" w:hAnsi="Consolas" w:cs="Consolas"/>
@@ -9824,17 +9721,7 @@
           <w:sz w:val="19"/>
           <w:szCs w:val="19"/>
         </w:rPr>
-        <w:t xml:space="preserve"> </w:t>
-      </w:r>
-      <w:proofErr w:type="gramStart"/>
-      <w:r>
-        <w:rPr>
-          <w:rFonts w:ascii="Consolas" w:eastAsiaTheme="minorHAnsi" w:hAnsi="Consolas" w:cs="Consolas"/>
-          <w:color w:val="000000"/>
-          <w:sz w:val="19"/>
-          <w:szCs w:val="19"/>
-        </w:rPr>
-        <w:t>Cuentas</w:t>
+        <w:t xml:space="preserve"> Cuentas</w:t>
       </w:r>
       <w:r>
         <w:rPr>
@@ -9846,7 +9733,6 @@
         <w:t>(</w:t>
       </w:r>
       <w:proofErr w:type="spellStart"/>
-      <w:proofErr w:type="gramEnd"/>
       <w:r>
         <w:rPr>
           <w:rFonts w:ascii="Consolas" w:eastAsiaTheme="minorHAnsi" w:hAnsi="Consolas" w:cs="Consolas"/>
@@ -9970,17 +9856,7 @@
           <w:sz w:val="19"/>
           <w:szCs w:val="19"/>
         </w:rPr>
-        <w:t xml:space="preserve"> </w:t>
-      </w:r>
-      <w:proofErr w:type="gramStart"/>
-      <w:r>
-        <w:rPr>
-          <w:rFonts w:ascii="Consolas" w:eastAsiaTheme="minorHAnsi" w:hAnsi="Consolas" w:cs="Consolas"/>
-          <w:color w:val="000000"/>
-          <w:sz w:val="19"/>
-          <w:szCs w:val="19"/>
-        </w:rPr>
-        <w:t>Favoritos</w:t>
+        <w:t xml:space="preserve"> Favoritos</w:t>
       </w:r>
       <w:r>
         <w:rPr>
@@ -9991,7 +9867,6 @@
         </w:rPr>
         <w:t>(</w:t>
       </w:r>
-      <w:proofErr w:type="gramEnd"/>
     </w:p>
     <w:p>
       <w:pPr>
@@ -10025,7 +9900,6 @@
         <w:t xml:space="preserve"> </w:t>
       </w:r>
       <w:proofErr w:type="spellStart"/>
-      <w:proofErr w:type="gramStart"/>
       <w:r>
         <w:rPr>
           <w:rFonts w:ascii="Consolas" w:eastAsiaTheme="minorHAnsi" w:hAnsi="Consolas" w:cs="Consolas"/>
@@ -10045,7 +9919,6 @@
         </w:rPr>
         <w:t>(</w:t>
       </w:r>
-      <w:proofErr w:type="gramEnd"/>
       <w:r>
         <w:rPr>
           <w:rFonts w:ascii="Consolas" w:eastAsiaTheme="minorHAnsi" w:hAnsi="Consolas" w:cs="Consolas"/>
@@ -10418,17 +10291,7 @@
           <w:sz w:val="19"/>
           <w:szCs w:val="19"/>
         </w:rPr>
-        <w:t>IDContenido_</w:t>
-      </w:r>
-      <w:proofErr w:type="gramStart"/>
-      <w:r>
-        <w:rPr>
-          <w:rFonts w:ascii="Consolas" w:eastAsiaTheme="minorHAnsi" w:hAnsi="Consolas" w:cs="Consolas"/>
-          <w:color w:val="000000"/>
-          <w:sz w:val="19"/>
-          <w:szCs w:val="19"/>
-        </w:rPr>
-        <w:t>F</w:t>
+        <w:t>IDContenido_F</w:t>
       </w:r>
       <w:r>
         <w:rPr>
@@ -10446,17 +10309,7 @@
           <w:sz w:val="19"/>
           <w:szCs w:val="19"/>
         </w:rPr>
-        <w:t>ID</w:t>
-      </w:r>
-      <w:proofErr w:type="gramEnd"/>
-      <w:r>
-        <w:rPr>
-          <w:rFonts w:ascii="Consolas" w:eastAsiaTheme="minorHAnsi" w:hAnsi="Consolas" w:cs="Consolas"/>
-          <w:color w:val="000000"/>
-          <w:sz w:val="19"/>
-          <w:szCs w:val="19"/>
-        </w:rPr>
-        <w:t>_cuenta</w:t>
+        <w:t>ID_cuenta</w:t>
       </w:r>
       <w:proofErr w:type="spellEnd"/>
       <w:r>
@@ -10975,17 +10828,7 @@
           <w:sz w:val="19"/>
           <w:szCs w:val="19"/>
         </w:rPr>
-        <w:t>IDPais_</w:t>
-      </w:r>
-      <w:proofErr w:type="gramStart"/>
-      <w:r>
-        <w:rPr>
-          <w:rFonts w:ascii="Consolas" w:eastAsiaTheme="minorHAnsi" w:hAnsi="Consolas" w:cs="Consolas"/>
-          <w:color w:val="000000"/>
-          <w:sz w:val="19"/>
-          <w:szCs w:val="19"/>
-        </w:rPr>
-        <w:t>Pa</w:t>
+        <w:t>IDPais_Pa</w:t>
       </w:r>
       <w:r>
         <w:rPr>
@@ -11003,17 +10846,7 @@
           <w:sz w:val="19"/>
           <w:szCs w:val="19"/>
         </w:rPr>
-        <w:t>Nombre</w:t>
-      </w:r>
-      <w:proofErr w:type="gramEnd"/>
-      <w:r>
-        <w:rPr>
-          <w:rFonts w:ascii="Consolas" w:eastAsiaTheme="minorHAnsi" w:hAnsi="Consolas" w:cs="Consolas"/>
-          <w:color w:val="000000"/>
-          <w:sz w:val="19"/>
-          <w:szCs w:val="19"/>
-        </w:rPr>
-        <w:t>_PA</w:t>
+        <w:t>Nombre_PA</w:t>
       </w:r>
       <w:proofErr w:type="spellEnd"/>
       <w:r>
@@ -11302,6 +11135,26 @@
         </w:rPr>
         <w:t>'</w:t>
       </w:r>
+      <w:r>
+        <w:rPr>
+          <w:rFonts w:ascii="Consolas" w:eastAsiaTheme="minorHAnsi" w:hAnsi="Consolas" w:cs="Consolas"/>
+          <w:color w:val="000000"/>
+          <w:sz w:val="19"/>
+          <w:szCs w:val="19"/>
+        </w:rPr>
+        <w:t xml:space="preserve"> </w:t>
+      </w:r>
+      <w:proofErr w:type="spellStart"/>
+      <w:r>
+        <w:rPr>
+          <w:rFonts w:ascii="Consolas" w:eastAsiaTheme="minorHAnsi" w:hAnsi="Consolas" w:cs="Consolas"/>
+          <w:color w:val="0000FF"/>
+          <w:sz w:val="19"/>
+          <w:szCs w:val="19"/>
+        </w:rPr>
+        <w:t>union</w:t>
+      </w:r>
+      <w:proofErr w:type="spellEnd"/>
     </w:p>
     <w:p>
       <w:pPr>
@@ -11440,6 +11293,24 @@
           <w:sz w:val="19"/>
           <w:szCs w:val="19"/>
         </w:rPr>
+        <w:t>'VEN'</w:t>
+      </w:r>
+      <w:r>
+        <w:rPr>
+          <w:rFonts w:ascii="Consolas" w:eastAsiaTheme="minorHAnsi" w:hAnsi="Consolas" w:cs="Consolas"/>
+          <w:color w:val="808080"/>
+          <w:sz w:val="19"/>
+          <w:szCs w:val="19"/>
+        </w:rPr>
+        <w:t>,</w:t>
+      </w:r>
+      <w:r>
+        <w:rPr>
+          <w:rFonts w:ascii="Consolas" w:eastAsiaTheme="minorHAnsi" w:hAnsi="Consolas" w:cs="Consolas"/>
+          <w:color w:val="FF0000"/>
+          <w:sz w:val="19"/>
+          <w:szCs w:val="19"/>
+        </w:rPr>
         <w:t>'</w:t>
       </w:r>
       <w:proofErr w:type="spellStart"/>
@@ -11450,36 +11321,18 @@
           <w:sz w:val="19"/>
           <w:szCs w:val="19"/>
         </w:rPr>
-        <w:t>VEN'</w:t>
-      </w:r>
-      <w:r>
-        <w:rPr>
-          <w:rFonts w:ascii="Consolas" w:eastAsiaTheme="minorHAnsi" w:hAnsi="Consolas" w:cs="Consolas"/>
-          <w:color w:val="808080"/>
-          <w:sz w:val="19"/>
-          <w:szCs w:val="19"/>
-        </w:rPr>
-        <w:t>,</w:t>
-      </w:r>
-      <w:r>
-        <w:rPr>
-          <w:rFonts w:ascii="Consolas" w:eastAsiaTheme="minorHAnsi" w:hAnsi="Consolas" w:cs="Consolas"/>
-          <w:color w:val="FF0000"/>
-          <w:sz w:val="19"/>
-          <w:szCs w:val="19"/>
-        </w:rPr>
-        <w:t>'Venezuela</w:t>
-      </w:r>
-      <w:proofErr w:type="spellEnd"/>
-      <w:r>
-        <w:rPr>
-          <w:rFonts w:ascii="Consolas" w:eastAsiaTheme="minorHAnsi" w:hAnsi="Consolas" w:cs="Consolas"/>
-          <w:color w:val="FF0000"/>
-          <w:sz w:val="19"/>
-          <w:szCs w:val="19"/>
-        </w:rPr>
-        <w:t>'</w:t>
-      </w:r>
+        <w:t>Venezuela'</w:t>
+      </w:r>
+      <w:r>
+        <w:rPr>
+          <w:rFonts w:ascii="Consolas" w:eastAsiaTheme="minorHAnsi" w:hAnsi="Consolas" w:cs="Consolas"/>
+          <w:color w:val="0000FF"/>
+          <w:sz w:val="19"/>
+          <w:szCs w:val="19"/>
+        </w:rPr>
+        <w:t>union</w:t>
+      </w:r>
+      <w:proofErr w:type="spellEnd"/>
     </w:p>
     <w:p>
       <w:pPr>
@@ -11658,6 +11511,26 @@
         </w:rPr>
         <w:t>'</w:t>
       </w:r>
+      <w:r>
+        <w:rPr>
+          <w:rFonts w:ascii="Consolas" w:eastAsiaTheme="minorHAnsi" w:hAnsi="Consolas" w:cs="Consolas"/>
+          <w:color w:val="000000"/>
+          <w:sz w:val="19"/>
+          <w:szCs w:val="19"/>
+        </w:rPr>
+        <w:t xml:space="preserve"> </w:t>
+      </w:r>
+      <w:proofErr w:type="spellStart"/>
+      <w:r>
+        <w:rPr>
+          <w:rFonts w:ascii="Consolas" w:eastAsiaTheme="minorHAnsi" w:hAnsi="Consolas" w:cs="Consolas"/>
+          <w:color w:val="0000FF"/>
+          <w:sz w:val="19"/>
+          <w:szCs w:val="19"/>
+        </w:rPr>
+        <w:t>union</w:t>
+      </w:r>
+      <w:proofErr w:type="spellEnd"/>
     </w:p>
     <w:p>
       <w:pPr>
@@ -11836,6 +11709,26 @@
         </w:rPr>
         <w:t>'</w:t>
       </w:r>
+      <w:r>
+        <w:rPr>
+          <w:rFonts w:ascii="Consolas" w:eastAsiaTheme="minorHAnsi" w:hAnsi="Consolas" w:cs="Consolas"/>
+          <w:color w:val="000000"/>
+          <w:sz w:val="19"/>
+          <w:szCs w:val="19"/>
+        </w:rPr>
+        <w:t xml:space="preserve"> </w:t>
+      </w:r>
+      <w:proofErr w:type="spellStart"/>
+      <w:r>
+        <w:rPr>
+          <w:rFonts w:ascii="Consolas" w:eastAsiaTheme="minorHAnsi" w:hAnsi="Consolas" w:cs="Consolas"/>
+          <w:color w:val="0000FF"/>
+          <w:sz w:val="19"/>
+          <w:szCs w:val="19"/>
+        </w:rPr>
+        <w:t>union</w:t>
+      </w:r>
+      <w:proofErr w:type="spellEnd"/>
     </w:p>
     <w:p>
       <w:pPr>
@@ -12014,6 +11907,26 @@
         </w:rPr>
         <w:t>'</w:t>
       </w:r>
+      <w:r>
+        <w:rPr>
+          <w:rFonts w:ascii="Consolas" w:eastAsiaTheme="minorHAnsi" w:hAnsi="Consolas" w:cs="Consolas"/>
+          <w:color w:val="000000"/>
+          <w:sz w:val="19"/>
+          <w:szCs w:val="19"/>
+        </w:rPr>
+        <w:t xml:space="preserve"> </w:t>
+      </w:r>
+      <w:proofErr w:type="spellStart"/>
+      <w:r>
+        <w:rPr>
+          <w:rFonts w:ascii="Consolas" w:eastAsiaTheme="minorHAnsi" w:hAnsi="Consolas" w:cs="Consolas"/>
+          <w:color w:val="0000FF"/>
+          <w:sz w:val="19"/>
+          <w:szCs w:val="19"/>
+        </w:rPr>
+        <w:t>union</w:t>
+      </w:r>
+      <w:proofErr w:type="spellEnd"/>
     </w:p>
     <w:p>
       <w:pPr>
@@ -12314,7 +12227,6 @@
       </w:r>
       <w:proofErr w:type="spellEnd"/>
     </w:p>
-    <w:p/>
     <w:sectPr>
       <w:headerReference w:type="default" r:id="rId12"/>
       <w:footerReference w:type="default" r:id="rId13"/>

</xml_diff>